<commit_message>
add router dom, navbar, add substance mechanism, add bootstrap,
</commit_message>
<xml_diff>
--- a/doc/seznam vlastností.docx
+++ b/doc/seznam vlastností.docx
@@ -116,7 +116,51 @@
                 <w:lang w:eastAsia="cs-CZ"/>
                 <w14:ligatures w14:val="none"/>
               </w:rPr>
-              <w:t>Akutní toxicita (Acute Tox.)</w:t>
+              <w:t>Akutní toxicita (</w:t>
+            </w:r>
+            <w:proofErr w:type="spellStart"/>
+            <w:r>
+              <w:rPr>
+                <w:rFonts w:ascii="Aptos" w:eastAsia="Times New Roman" w:hAnsi="Aptos" w:cstheme="minorHAnsi"/>
+                <w:noProof w:val="0"/>
+                <w:kern w:val="0"/>
+                <w:lang w:eastAsia="cs-CZ"/>
+                <w14:ligatures w14:val="none"/>
+              </w:rPr>
+              <w:t>Acute</w:t>
+            </w:r>
+            <w:proofErr w:type="spellEnd"/>
+            <w:r>
+              <w:rPr>
+                <w:rFonts w:ascii="Aptos" w:eastAsia="Times New Roman" w:hAnsi="Aptos" w:cstheme="minorHAnsi"/>
+                <w:noProof w:val="0"/>
+                <w:kern w:val="0"/>
+                <w:lang w:eastAsia="cs-CZ"/>
+                <w14:ligatures w14:val="none"/>
+              </w:rPr>
+              <w:t xml:space="preserve"> </w:t>
+            </w:r>
+            <w:proofErr w:type="spellStart"/>
+            <w:r>
+              <w:rPr>
+                <w:rFonts w:ascii="Aptos" w:eastAsia="Times New Roman" w:hAnsi="Aptos" w:cstheme="minorHAnsi"/>
+                <w:noProof w:val="0"/>
+                <w:kern w:val="0"/>
+                <w:lang w:eastAsia="cs-CZ"/>
+                <w14:ligatures w14:val="none"/>
+              </w:rPr>
+              <w:t>Tox</w:t>
+            </w:r>
+            <w:proofErr w:type="spellEnd"/>
+            <w:r>
+              <w:rPr>
+                <w:rFonts w:ascii="Aptos" w:eastAsia="Times New Roman" w:hAnsi="Aptos" w:cstheme="minorHAnsi"/>
+                <w:noProof w:val="0"/>
+                <w:kern w:val="0"/>
+                <w:lang w:eastAsia="cs-CZ"/>
+                <w14:ligatures w14:val="none"/>
+              </w:rPr>
+              <w:t>.)</w:t>
             </w:r>
           </w:p>
         </w:tc>
@@ -195,8 +239,21 @@
                 <w:lang w:eastAsia="cs-CZ"/>
                 <w14:ligatures w14:val="none"/>
               </w:rPr>
-              <w:t>Skin Corr</w:t>
-            </w:r>
+              <w:t xml:space="preserve">Skin </w:t>
+            </w:r>
+            <w:proofErr w:type="spellStart"/>
+            <w:r>
+              <w:rPr>
+                <w:rFonts w:ascii="Aptos" w:eastAsia="Times New Roman" w:hAnsi="Aptos" w:cstheme="minorHAnsi"/>
+                <w:noProof w:val="0"/>
+                <w:kern w:val="0"/>
+                <w:highlight w:val="yellow"/>
+                <w:lang w:eastAsia="cs-CZ"/>
+                <w14:ligatures w14:val="none"/>
+              </w:rPr>
+              <w:t>Corr</w:t>
+            </w:r>
+            <w:proofErr w:type="spellEnd"/>
             <w:r>
               <w:rPr>
                 <w:rFonts w:ascii="Aptos" w:eastAsia="Times New Roman" w:hAnsi="Aptos" w:cstheme="minorHAnsi"/>
@@ -318,8 +375,21 @@
                 <w:lang w:eastAsia="cs-CZ"/>
                 <w14:ligatures w14:val="none"/>
               </w:rPr>
-              <w:t>Skin Irrit</w:t>
-            </w:r>
+              <w:t xml:space="preserve">Skin </w:t>
+            </w:r>
+            <w:proofErr w:type="spellStart"/>
+            <w:r>
+              <w:rPr>
+                <w:rFonts w:ascii="Aptos" w:eastAsia="Times New Roman" w:hAnsi="Aptos" w:cstheme="minorHAnsi"/>
+                <w:noProof w:val="0"/>
+                <w:kern w:val="0"/>
+                <w:highlight w:val="yellow"/>
+                <w:lang w:eastAsia="cs-CZ"/>
+                <w14:ligatures w14:val="none"/>
+              </w:rPr>
+              <w:t>Irrit</w:t>
+            </w:r>
+            <w:proofErr w:type="spellEnd"/>
             <w:r>
               <w:rPr>
                 <w:rFonts w:ascii="Aptos" w:eastAsia="Times New Roman" w:hAnsi="Aptos" w:cstheme="minorHAnsi"/>
@@ -386,6 +456,7 @@
               </w:rPr>
               <w:t>Vážné poškození očí (</w:t>
             </w:r>
+            <w:proofErr w:type="spellStart"/>
             <w:r>
               <w:rPr>
                 <w:rFonts w:ascii="Aptos" w:eastAsia="Times New Roman" w:hAnsi="Aptos" w:cstheme="minorHAnsi"/>
@@ -395,7 +466,19 @@
                 <w:lang w:eastAsia="cs-CZ"/>
                 <w14:ligatures w14:val="none"/>
               </w:rPr>
-              <w:t>Eye Dam</w:t>
+              <w:t>Eye</w:t>
+            </w:r>
+            <w:proofErr w:type="spellEnd"/>
+            <w:r>
+              <w:rPr>
+                <w:rFonts w:ascii="Aptos" w:eastAsia="Times New Roman" w:hAnsi="Aptos" w:cstheme="minorHAnsi"/>
+                <w:noProof w:val="0"/>
+                <w:kern w:val="0"/>
+                <w:highlight w:val="cyan"/>
+                <w:lang w:eastAsia="cs-CZ"/>
+                <w14:ligatures w14:val="none"/>
+              </w:rPr>
+              <w:t xml:space="preserve"> Dam</w:t>
             </w:r>
             <w:r>
               <w:rPr>
@@ -463,6 +546,7 @@
               </w:rPr>
               <w:t>Dráždivost očí (</w:t>
             </w:r>
+            <w:proofErr w:type="spellStart"/>
             <w:r>
               <w:rPr>
                 <w:rFonts w:ascii="Aptos" w:eastAsia="Times New Roman" w:hAnsi="Aptos" w:cstheme="minorHAnsi"/>
@@ -472,8 +556,33 @@
                 <w:lang w:eastAsia="cs-CZ"/>
                 <w14:ligatures w14:val="none"/>
               </w:rPr>
-              <w:t>Eye Irrit</w:t>
-            </w:r>
+              <w:t>Eye</w:t>
+            </w:r>
+            <w:proofErr w:type="spellEnd"/>
+            <w:r>
+              <w:rPr>
+                <w:rFonts w:ascii="Aptos" w:eastAsia="Times New Roman" w:hAnsi="Aptos" w:cstheme="minorHAnsi"/>
+                <w:noProof w:val="0"/>
+                <w:kern w:val="0"/>
+                <w:highlight w:val="cyan"/>
+                <w:lang w:eastAsia="cs-CZ"/>
+                <w14:ligatures w14:val="none"/>
+              </w:rPr>
+              <w:t xml:space="preserve"> </w:t>
+            </w:r>
+            <w:proofErr w:type="spellStart"/>
+            <w:r>
+              <w:rPr>
+                <w:rFonts w:ascii="Aptos" w:eastAsia="Times New Roman" w:hAnsi="Aptos" w:cstheme="minorHAnsi"/>
+                <w:noProof w:val="0"/>
+                <w:kern w:val="0"/>
+                <w:highlight w:val="cyan"/>
+                <w:lang w:eastAsia="cs-CZ"/>
+                <w14:ligatures w14:val="none"/>
+              </w:rPr>
+              <w:t>Irrit</w:t>
+            </w:r>
+            <w:proofErr w:type="spellEnd"/>
             <w:r>
               <w:rPr>
                 <w:rFonts w:ascii="Aptos" w:eastAsia="Times New Roman" w:hAnsi="Aptos" w:cstheme="minorHAnsi"/>
@@ -549,8 +658,21 @@
                 <w:lang w:eastAsia="cs-CZ"/>
                 <w14:ligatures w14:val="none"/>
               </w:rPr>
-              <w:t>Skin Sens</w:t>
-            </w:r>
+              <w:t xml:space="preserve">Skin </w:t>
+            </w:r>
+            <w:proofErr w:type="spellStart"/>
+            <w:r>
+              <w:rPr>
+                <w:rFonts w:ascii="Aptos" w:eastAsia="Times New Roman" w:hAnsi="Aptos" w:cstheme="minorHAnsi"/>
+                <w:noProof w:val="0"/>
+                <w:kern w:val="0"/>
+                <w:highlight w:val="red"/>
+                <w:lang w:eastAsia="cs-CZ"/>
+                <w14:ligatures w14:val="none"/>
+              </w:rPr>
+              <w:t>Sens</w:t>
+            </w:r>
+            <w:proofErr w:type="spellEnd"/>
             <w:proofErr w:type="gramStart"/>
             <w:r>
               <w:rPr>
@@ -692,8 +814,21 @@
                 <w:lang w:eastAsia="cs-CZ"/>
                 <w14:ligatures w14:val="none"/>
               </w:rPr>
-              <w:t>Resp. Sens</w:t>
-            </w:r>
+              <w:t xml:space="preserve">Resp. </w:t>
+            </w:r>
+            <w:proofErr w:type="spellStart"/>
+            <w:r>
+              <w:rPr>
+                <w:rFonts w:ascii="Aptos" w:eastAsia="Times New Roman" w:hAnsi="Aptos" w:cstheme="minorHAnsi"/>
+                <w:noProof w:val="0"/>
+                <w:kern w:val="0"/>
+                <w:highlight w:val="green"/>
+                <w:lang w:eastAsia="cs-CZ"/>
+                <w14:ligatures w14:val="none"/>
+              </w:rPr>
+              <w:t>Sens</w:t>
+            </w:r>
+            <w:proofErr w:type="spellEnd"/>
             <w:r>
               <w:rPr>
                 <w:rFonts w:ascii="Aptos" w:eastAsia="Times New Roman" w:hAnsi="Aptos" w:cstheme="minorHAnsi"/>
@@ -802,7 +937,29 @@
                 <w:lang w:eastAsia="cs-CZ"/>
                 <w14:ligatures w14:val="none"/>
               </w:rPr>
-              <w:t>Mutagenita (Muta)</w:t>
+              <w:t>Mutagenita (</w:t>
+            </w:r>
+            <w:proofErr w:type="spellStart"/>
+            <w:r>
+              <w:rPr>
+                <w:rFonts w:ascii="Aptos" w:eastAsia="Times New Roman" w:hAnsi="Aptos" w:cstheme="minorHAnsi"/>
+                <w:noProof w:val="0"/>
+                <w:kern w:val="0"/>
+                <w:lang w:eastAsia="cs-CZ"/>
+                <w14:ligatures w14:val="none"/>
+              </w:rPr>
+              <w:t>Muta</w:t>
+            </w:r>
+            <w:proofErr w:type="spellEnd"/>
+            <w:r>
+              <w:rPr>
+                <w:rFonts w:ascii="Aptos" w:eastAsia="Times New Roman" w:hAnsi="Aptos" w:cstheme="minorHAnsi"/>
+                <w:noProof w:val="0"/>
+                <w:kern w:val="0"/>
+                <w:lang w:eastAsia="cs-CZ"/>
+                <w14:ligatures w14:val="none"/>
+              </w:rPr>
+              <w:t>)</w:t>
             </w:r>
           </w:p>
         </w:tc>
@@ -892,7 +1049,29 @@
                 <w:lang w:eastAsia="cs-CZ"/>
                 <w14:ligatures w14:val="none"/>
               </w:rPr>
-              <w:t>Karcinogenita (Carcinogenicity)</w:t>
+              <w:t>Karcinogenita (</w:t>
+            </w:r>
+            <w:proofErr w:type="spellStart"/>
+            <w:r>
+              <w:rPr>
+                <w:rFonts w:ascii="Aptos" w:eastAsia="Times New Roman" w:hAnsi="Aptos" w:cstheme="minorHAnsi"/>
+                <w:noProof w:val="0"/>
+                <w:kern w:val="0"/>
+                <w:lang w:eastAsia="cs-CZ"/>
+                <w14:ligatures w14:val="none"/>
+              </w:rPr>
+              <w:t>Carcinogenicity</w:t>
+            </w:r>
+            <w:proofErr w:type="spellEnd"/>
+            <w:r>
+              <w:rPr>
+                <w:rFonts w:ascii="Aptos" w:eastAsia="Times New Roman" w:hAnsi="Aptos" w:cstheme="minorHAnsi"/>
+                <w:noProof w:val="0"/>
+                <w:kern w:val="0"/>
+                <w:lang w:eastAsia="cs-CZ"/>
+                <w14:ligatures w14:val="none"/>
+              </w:rPr>
+              <w:t>)</w:t>
             </w:r>
           </w:p>
         </w:tc>
@@ -982,7 +1161,29 @@
                 <w:lang w:eastAsia="cs-CZ"/>
                 <w14:ligatures w14:val="none"/>
               </w:rPr>
-              <w:t>Toxicita pro reprodukci (Repr.)</w:t>
+              <w:t>Toxicita pro reprodukci (</w:t>
+            </w:r>
+            <w:proofErr w:type="spellStart"/>
+            <w:r>
+              <w:rPr>
+                <w:rFonts w:ascii="Aptos" w:eastAsia="Times New Roman" w:hAnsi="Aptos" w:cstheme="minorHAnsi"/>
+                <w:noProof w:val="0"/>
+                <w:kern w:val="0"/>
+                <w:lang w:eastAsia="cs-CZ"/>
+                <w14:ligatures w14:val="none"/>
+              </w:rPr>
+              <w:t>Repr</w:t>
+            </w:r>
+            <w:proofErr w:type="spellEnd"/>
+            <w:r>
+              <w:rPr>
+                <w:rFonts w:ascii="Aptos" w:eastAsia="Times New Roman" w:hAnsi="Aptos" w:cstheme="minorHAnsi"/>
+                <w:noProof w:val="0"/>
+                <w:kern w:val="0"/>
+                <w:lang w:eastAsia="cs-CZ"/>
+                <w14:ligatures w14:val="none"/>
+              </w:rPr>
+              <w:t>.)</w:t>
             </w:r>
           </w:p>
         </w:tc>
@@ -1184,7 +1385,51 @@
                 <w:lang w:eastAsia="cs-CZ"/>
                 <w14:ligatures w14:val="none"/>
               </w:rPr>
-              <w:t>Nebezpečnost při vdechnutí (Asp. Tox.)</w:t>
+              <w:t>Nebezpečnost při vdechnutí (</w:t>
+            </w:r>
+            <w:proofErr w:type="spellStart"/>
+            <w:r>
+              <w:rPr>
+                <w:rFonts w:ascii="Aptos" w:eastAsia="Times New Roman" w:hAnsi="Aptos" w:cstheme="minorHAnsi"/>
+                <w:noProof w:val="0"/>
+                <w:kern w:val="0"/>
+                <w:lang w:eastAsia="cs-CZ"/>
+                <w14:ligatures w14:val="none"/>
+              </w:rPr>
+              <w:t>Asp</w:t>
+            </w:r>
+            <w:proofErr w:type="spellEnd"/>
+            <w:r>
+              <w:rPr>
+                <w:rFonts w:ascii="Aptos" w:eastAsia="Times New Roman" w:hAnsi="Aptos" w:cstheme="minorHAnsi"/>
+                <w:noProof w:val="0"/>
+                <w:kern w:val="0"/>
+                <w:lang w:eastAsia="cs-CZ"/>
+                <w14:ligatures w14:val="none"/>
+              </w:rPr>
+              <w:t xml:space="preserve">. </w:t>
+            </w:r>
+            <w:proofErr w:type="spellStart"/>
+            <w:r>
+              <w:rPr>
+                <w:rFonts w:ascii="Aptos" w:eastAsia="Times New Roman" w:hAnsi="Aptos" w:cstheme="minorHAnsi"/>
+                <w:noProof w:val="0"/>
+                <w:kern w:val="0"/>
+                <w:lang w:eastAsia="cs-CZ"/>
+                <w14:ligatures w14:val="none"/>
+              </w:rPr>
+              <w:t>Tox</w:t>
+            </w:r>
+            <w:proofErr w:type="spellEnd"/>
+            <w:r>
+              <w:rPr>
+                <w:rFonts w:ascii="Aptos" w:eastAsia="Times New Roman" w:hAnsi="Aptos" w:cstheme="minorHAnsi"/>
+                <w:noProof w:val="0"/>
+                <w:kern w:val="0"/>
+                <w:lang w:eastAsia="cs-CZ"/>
+                <w14:ligatures w14:val="none"/>
+              </w:rPr>
+              <w:t>.)</w:t>
             </w:r>
           </w:p>
         </w:tc>
@@ -1355,7 +1600,59 @@
                 <w:lang w:eastAsia="cs-CZ"/>
                 <w14:ligatures w14:val="none"/>
               </w:rPr>
-              <w:t>Hořlavé plyny (Flam. Gas)</w:t>
+              <w:t>Hořlavé plyny (</w:t>
+            </w:r>
+            <w:proofErr w:type="spellStart"/>
+            <w:r>
+              <w:rPr>
+                <w:rFonts w:ascii="Aptos" w:eastAsia="Times New Roman" w:hAnsi="Aptos" w:cs="Times New Roman"/>
+                <w:b w:val="0"/>
+                <w:bCs w:val="0"/>
+                <w:noProof w:val="0"/>
+                <w:kern w:val="0"/>
+                <w:lang w:eastAsia="cs-CZ"/>
+                <w14:ligatures w14:val="none"/>
+              </w:rPr>
+              <w:t>Flam</w:t>
+            </w:r>
+            <w:proofErr w:type="spellEnd"/>
+            <w:r>
+              <w:rPr>
+                <w:rFonts w:ascii="Aptos" w:eastAsia="Times New Roman" w:hAnsi="Aptos" w:cs="Times New Roman"/>
+                <w:b w:val="0"/>
+                <w:bCs w:val="0"/>
+                <w:noProof w:val="0"/>
+                <w:kern w:val="0"/>
+                <w:lang w:eastAsia="cs-CZ"/>
+                <w14:ligatures w14:val="none"/>
+              </w:rPr>
+              <w:t xml:space="preserve">. </w:t>
+            </w:r>
+            <w:proofErr w:type="spellStart"/>
+            <w:r>
+              <w:rPr>
+                <w:rFonts w:ascii="Aptos" w:eastAsia="Times New Roman" w:hAnsi="Aptos" w:cs="Times New Roman"/>
+                <w:b w:val="0"/>
+                <w:bCs w:val="0"/>
+                <w:noProof w:val="0"/>
+                <w:kern w:val="0"/>
+                <w:lang w:eastAsia="cs-CZ"/>
+                <w14:ligatures w14:val="none"/>
+              </w:rPr>
+              <w:t>Gas</w:t>
+            </w:r>
+            <w:proofErr w:type="spellEnd"/>
+            <w:r>
+              <w:rPr>
+                <w:rFonts w:ascii="Aptos" w:eastAsia="Times New Roman" w:hAnsi="Aptos" w:cs="Times New Roman"/>
+                <w:b w:val="0"/>
+                <w:bCs w:val="0"/>
+                <w:noProof w:val="0"/>
+                <w:kern w:val="0"/>
+                <w:lang w:eastAsia="cs-CZ"/>
+                <w14:ligatures w14:val="none"/>
+              </w:rPr>
+              <w:t>)</w:t>
             </w:r>
           </w:p>
         </w:tc>
@@ -1463,7 +1760,85 @@
                 <w:lang w:eastAsia="cs-CZ"/>
                 <w14:ligatures w14:val="none"/>
               </w:rPr>
-              <w:t xml:space="preserve"> (chem. Unst. gas)</w:t>
+              <w:t xml:space="preserve"> (</w:t>
+            </w:r>
+            <w:proofErr w:type="spellStart"/>
+            <w:r>
+              <w:rPr>
+                <w:rFonts w:ascii="Aptos" w:eastAsia="Times New Roman" w:hAnsi="Aptos" w:cs="Times New Roman"/>
+                <w:b w:val="0"/>
+                <w:bCs w:val="0"/>
+                <w:noProof w:val="0"/>
+                <w:kern w:val="0"/>
+                <w:lang w:eastAsia="cs-CZ"/>
+                <w14:ligatures w14:val="none"/>
+              </w:rPr>
+              <w:t>chem</w:t>
+            </w:r>
+            <w:proofErr w:type="spellEnd"/>
+            <w:r>
+              <w:rPr>
+                <w:rFonts w:ascii="Aptos" w:eastAsia="Times New Roman" w:hAnsi="Aptos" w:cs="Times New Roman"/>
+                <w:b w:val="0"/>
+                <w:bCs w:val="0"/>
+                <w:noProof w:val="0"/>
+                <w:kern w:val="0"/>
+                <w:lang w:eastAsia="cs-CZ"/>
+                <w14:ligatures w14:val="none"/>
+              </w:rPr>
+              <w:t xml:space="preserve">. </w:t>
+            </w:r>
+            <w:proofErr w:type="spellStart"/>
+            <w:r>
+              <w:rPr>
+                <w:rFonts w:ascii="Aptos" w:eastAsia="Times New Roman" w:hAnsi="Aptos" w:cs="Times New Roman"/>
+                <w:b w:val="0"/>
+                <w:bCs w:val="0"/>
+                <w:noProof w:val="0"/>
+                <w:kern w:val="0"/>
+                <w:lang w:eastAsia="cs-CZ"/>
+                <w14:ligatures w14:val="none"/>
+              </w:rPr>
+              <w:t>Unst</w:t>
+            </w:r>
+            <w:proofErr w:type="spellEnd"/>
+            <w:r>
+              <w:rPr>
+                <w:rFonts w:ascii="Aptos" w:eastAsia="Times New Roman" w:hAnsi="Aptos" w:cs="Times New Roman"/>
+                <w:b w:val="0"/>
+                <w:bCs w:val="0"/>
+                <w:noProof w:val="0"/>
+                <w:kern w:val="0"/>
+                <w:lang w:eastAsia="cs-CZ"/>
+                <w14:ligatures w14:val="none"/>
+              </w:rPr>
+              <w:t xml:space="preserve">. </w:t>
+            </w:r>
+            <w:proofErr w:type="spellStart"/>
+            <w:r>
+              <w:rPr>
+                <w:rFonts w:ascii="Aptos" w:eastAsia="Times New Roman" w:hAnsi="Aptos" w:cs="Times New Roman"/>
+                <w:b w:val="0"/>
+                <w:bCs w:val="0"/>
+                <w:noProof w:val="0"/>
+                <w:kern w:val="0"/>
+                <w:lang w:eastAsia="cs-CZ"/>
+                <w14:ligatures w14:val="none"/>
+              </w:rPr>
+              <w:t>gas</w:t>
+            </w:r>
+            <w:proofErr w:type="spellEnd"/>
+            <w:r>
+              <w:rPr>
+                <w:rFonts w:ascii="Aptos" w:eastAsia="Times New Roman" w:hAnsi="Aptos" w:cs="Times New Roman"/>
+                <w:b w:val="0"/>
+                <w:bCs w:val="0"/>
+                <w:noProof w:val="0"/>
+                <w:kern w:val="0"/>
+                <w:lang w:eastAsia="cs-CZ"/>
+                <w14:ligatures w14:val="none"/>
+              </w:rPr>
+              <w:t>)</w:t>
             </w:r>
           </w:p>
         </w:tc>
@@ -1525,7 +1900,59 @@
                 <w:lang w:eastAsia="cs-CZ"/>
                 <w14:ligatures w14:val="none"/>
               </w:rPr>
-              <w:t>Plyny podporující hoření (Ox. Gas)</w:t>
+              <w:t>Plyny podporující hoření (</w:t>
+            </w:r>
+            <w:proofErr w:type="spellStart"/>
+            <w:r>
+              <w:rPr>
+                <w:rFonts w:ascii="Aptos" w:eastAsia="Times New Roman" w:hAnsi="Aptos" w:cs="Times New Roman"/>
+                <w:b w:val="0"/>
+                <w:bCs w:val="0"/>
+                <w:noProof w:val="0"/>
+                <w:kern w:val="0"/>
+                <w:lang w:eastAsia="cs-CZ"/>
+                <w14:ligatures w14:val="none"/>
+              </w:rPr>
+              <w:t>Ox</w:t>
+            </w:r>
+            <w:proofErr w:type="spellEnd"/>
+            <w:r>
+              <w:rPr>
+                <w:rFonts w:ascii="Aptos" w:eastAsia="Times New Roman" w:hAnsi="Aptos" w:cs="Times New Roman"/>
+                <w:b w:val="0"/>
+                <w:bCs w:val="0"/>
+                <w:noProof w:val="0"/>
+                <w:kern w:val="0"/>
+                <w:lang w:eastAsia="cs-CZ"/>
+                <w14:ligatures w14:val="none"/>
+              </w:rPr>
+              <w:t xml:space="preserve">. </w:t>
+            </w:r>
+            <w:proofErr w:type="spellStart"/>
+            <w:r>
+              <w:rPr>
+                <w:rFonts w:ascii="Aptos" w:eastAsia="Times New Roman" w:hAnsi="Aptos" w:cs="Times New Roman"/>
+                <w:b w:val="0"/>
+                <w:bCs w:val="0"/>
+                <w:noProof w:val="0"/>
+                <w:kern w:val="0"/>
+                <w:lang w:eastAsia="cs-CZ"/>
+                <w14:ligatures w14:val="none"/>
+              </w:rPr>
+              <w:t>Gas</w:t>
+            </w:r>
+            <w:proofErr w:type="spellEnd"/>
+            <w:r>
+              <w:rPr>
+                <w:rFonts w:ascii="Aptos" w:eastAsia="Times New Roman" w:hAnsi="Aptos" w:cs="Times New Roman"/>
+                <w:b w:val="0"/>
+                <w:bCs w:val="0"/>
+                <w:noProof w:val="0"/>
+                <w:kern w:val="0"/>
+                <w:lang w:eastAsia="cs-CZ"/>
+                <w14:ligatures w14:val="none"/>
+              </w:rPr>
+              <w:t>)</w:t>
             </w:r>
           </w:p>
         </w:tc>
@@ -1649,7 +2076,59 @@
                 <w:lang w:eastAsia="cs-CZ"/>
                 <w14:ligatures w14:val="none"/>
               </w:rPr>
-              <w:t>Oxidační kapaliny (Ox. Liq.)</w:t>
+              <w:t>Oxidační kapaliny (</w:t>
+            </w:r>
+            <w:proofErr w:type="spellStart"/>
+            <w:r>
+              <w:rPr>
+                <w:rFonts w:ascii="Aptos" w:eastAsia="Times New Roman" w:hAnsi="Aptos" w:cs="Times New Roman"/>
+                <w:b w:val="0"/>
+                <w:bCs w:val="0"/>
+                <w:noProof w:val="0"/>
+                <w:kern w:val="0"/>
+                <w:lang w:eastAsia="cs-CZ"/>
+                <w14:ligatures w14:val="none"/>
+              </w:rPr>
+              <w:t>Ox</w:t>
+            </w:r>
+            <w:proofErr w:type="spellEnd"/>
+            <w:r>
+              <w:rPr>
+                <w:rFonts w:ascii="Aptos" w:eastAsia="Times New Roman" w:hAnsi="Aptos" w:cs="Times New Roman"/>
+                <w:b w:val="0"/>
+                <w:bCs w:val="0"/>
+                <w:noProof w:val="0"/>
+                <w:kern w:val="0"/>
+                <w:lang w:eastAsia="cs-CZ"/>
+                <w14:ligatures w14:val="none"/>
+              </w:rPr>
+              <w:t xml:space="preserve">. </w:t>
+            </w:r>
+            <w:proofErr w:type="spellStart"/>
+            <w:r>
+              <w:rPr>
+                <w:rFonts w:ascii="Aptos" w:eastAsia="Times New Roman" w:hAnsi="Aptos" w:cs="Times New Roman"/>
+                <w:b w:val="0"/>
+                <w:bCs w:val="0"/>
+                <w:noProof w:val="0"/>
+                <w:kern w:val="0"/>
+                <w:lang w:eastAsia="cs-CZ"/>
+                <w14:ligatures w14:val="none"/>
+              </w:rPr>
+              <w:t>Liq</w:t>
+            </w:r>
+            <w:proofErr w:type="spellEnd"/>
+            <w:r>
+              <w:rPr>
+                <w:rFonts w:ascii="Aptos" w:eastAsia="Times New Roman" w:hAnsi="Aptos" w:cs="Times New Roman"/>
+                <w:b w:val="0"/>
+                <w:bCs w:val="0"/>
+                <w:noProof w:val="0"/>
+                <w:kern w:val="0"/>
+                <w:lang w:eastAsia="cs-CZ"/>
+                <w14:ligatures w14:val="none"/>
+              </w:rPr>
+              <w:t>.)</w:t>
             </w:r>
           </w:p>
         </w:tc>
@@ -1711,7 +2190,33 @@
                 <w:lang w:eastAsia="cs-CZ"/>
                 <w14:ligatures w14:val="none"/>
               </w:rPr>
-              <w:t>Oxidační pevné látky (Ox. Sol.)</w:t>
+              <w:t>Oxidační pevné látky (</w:t>
+            </w:r>
+            <w:proofErr w:type="spellStart"/>
+            <w:r>
+              <w:rPr>
+                <w:rFonts w:ascii="Aptos" w:eastAsia="Times New Roman" w:hAnsi="Aptos" w:cs="Times New Roman"/>
+                <w:b w:val="0"/>
+                <w:bCs w:val="0"/>
+                <w:noProof w:val="0"/>
+                <w:kern w:val="0"/>
+                <w:lang w:eastAsia="cs-CZ"/>
+                <w14:ligatures w14:val="none"/>
+              </w:rPr>
+              <w:t>Ox</w:t>
+            </w:r>
+            <w:proofErr w:type="spellEnd"/>
+            <w:r>
+              <w:rPr>
+                <w:rFonts w:ascii="Aptos" w:eastAsia="Times New Roman" w:hAnsi="Aptos" w:cs="Times New Roman"/>
+                <w:b w:val="0"/>
+                <w:bCs w:val="0"/>
+                <w:noProof w:val="0"/>
+                <w:kern w:val="0"/>
+                <w:lang w:eastAsia="cs-CZ"/>
+                <w14:ligatures w14:val="none"/>
+              </w:rPr>
+              <w:t>. Sol.)</w:t>
             </w:r>
           </w:p>
         </w:tc>
@@ -1773,7 +2278,59 @@
                 <w:lang w:eastAsia="cs-CZ"/>
                 <w14:ligatures w14:val="none"/>
               </w:rPr>
-              <w:t>Samozápalné kapaliny (Pyroph. Liq.)</w:t>
+              <w:t>Samozápalné kapaliny (</w:t>
+            </w:r>
+            <w:proofErr w:type="spellStart"/>
+            <w:r>
+              <w:rPr>
+                <w:rFonts w:ascii="Aptos" w:eastAsia="Times New Roman" w:hAnsi="Aptos" w:cs="Times New Roman"/>
+                <w:b w:val="0"/>
+                <w:bCs w:val="0"/>
+                <w:noProof w:val="0"/>
+                <w:kern w:val="0"/>
+                <w:lang w:eastAsia="cs-CZ"/>
+                <w14:ligatures w14:val="none"/>
+              </w:rPr>
+              <w:t>Pyroph</w:t>
+            </w:r>
+            <w:proofErr w:type="spellEnd"/>
+            <w:r>
+              <w:rPr>
+                <w:rFonts w:ascii="Aptos" w:eastAsia="Times New Roman" w:hAnsi="Aptos" w:cs="Times New Roman"/>
+                <w:b w:val="0"/>
+                <w:bCs w:val="0"/>
+                <w:noProof w:val="0"/>
+                <w:kern w:val="0"/>
+                <w:lang w:eastAsia="cs-CZ"/>
+                <w14:ligatures w14:val="none"/>
+              </w:rPr>
+              <w:t xml:space="preserve">. </w:t>
+            </w:r>
+            <w:proofErr w:type="spellStart"/>
+            <w:r>
+              <w:rPr>
+                <w:rFonts w:ascii="Aptos" w:eastAsia="Times New Roman" w:hAnsi="Aptos" w:cs="Times New Roman"/>
+                <w:b w:val="0"/>
+                <w:bCs w:val="0"/>
+                <w:noProof w:val="0"/>
+                <w:kern w:val="0"/>
+                <w:lang w:eastAsia="cs-CZ"/>
+                <w14:ligatures w14:val="none"/>
+              </w:rPr>
+              <w:t>Liq</w:t>
+            </w:r>
+            <w:proofErr w:type="spellEnd"/>
+            <w:r>
+              <w:rPr>
+                <w:rFonts w:ascii="Aptos" w:eastAsia="Times New Roman" w:hAnsi="Aptos" w:cs="Times New Roman"/>
+                <w:b w:val="0"/>
+                <w:bCs w:val="0"/>
+                <w:noProof w:val="0"/>
+                <w:kern w:val="0"/>
+                <w:lang w:eastAsia="cs-CZ"/>
+                <w14:ligatures w14:val="none"/>
+              </w:rPr>
+              <w:t>.)</w:t>
             </w:r>
           </w:p>
         </w:tc>
@@ -1835,7 +2392,33 @@
                 <w:lang w:eastAsia="cs-CZ"/>
                 <w14:ligatures w14:val="none"/>
               </w:rPr>
-              <w:t>Samozápalné pevné látky (Pyroph. Sol.)</w:t>
+              <w:t>Samozápalné pevné látky (</w:t>
+            </w:r>
+            <w:proofErr w:type="spellStart"/>
+            <w:r>
+              <w:rPr>
+                <w:rFonts w:ascii="Aptos" w:eastAsia="Times New Roman" w:hAnsi="Aptos" w:cs="Times New Roman"/>
+                <w:b w:val="0"/>
+                <w:bCs w:val="0"/>
+                <w:noProof w:val="0"/>
+                <w:kern w:val="0"/>
+                <w:lang w:eastAsia="cs-CZ"/>
+                <w14:ligatures w14:val="none"/>
+              </w:rPr>
+              <w:t>Pyroph</w:t>
+            </w:r>
+            <w:proofErr w:type="spellEnd"/>
+            <w:r>
+              <w:rPr>
+                <w:rFonts w:ascii="Aptos" w:eastAsia="Times New Roman" w:hAnsi="Aptos" w:cs="Times New Roman"/>
+                <w:b w:val="0"/>
+                <w:bCs w:val="0"/>
+                <w:noProof w:val="0"/>
+                <w:kern w:val="0"/>
+                <w:lang w:eastAsia="cs-CZ"/>
+                <w14:ligatures w14:val="none"/>
+              </w:rPr>
+              <w:t>. Sol.)</w:t>
             </w:r>
           </w:p>
         </w:tc>
@@ -1887,17 +2470,57 @@
                 <w14:ligatures w14:val="none"/>
               </w:rPr>
             </w:pPr>
-            <w:r>
-              <w:rPr>
-                <w:rFonts w:ascii="Aptos" w:eastAsia="Times New Roman" w:hAnsi="Aptos" w:cs="Times New Roman"/>
-                <w:b w:val="0"/>
-                <w:bCs w:val="0"/>
-                <w:noProof w:val="0"/>
-                <w:kern w:val="0"/>
-                <w:lang w:eastAsia="cs-CZ"/>
-                <w14:ligatures w14:val="none"/>
-              </w:rPr>
-              <w:t>Samoohřevné látky (Self-heat.)</w:t>
+            <w:proofErr w:type="spellStart"/>
+            <w:r>
+              <w:rPr>
+                <w:rFonts w:ascii="Aptos" w:eastAsia="Times New Roman" w:hAnsi="Aptos" w:cs="Times New Roman"/>
+                <w:b w:val="0"/>
+                <w:bCs w:val="0"/>
+                <w:noProof w:val="0"/>
+                <w:kern w:val="0"/>
+                <w:lang w:eastAsia="cs-CZ"/>
+                <w14:ligatures w14:val="none"/>
+              </w:rPr>
+              <w:t>Samoohřevné</w:t>
+            </w:r>
+            <w:proofErr w:type="spellEnd"/>
+            <w:r>
+              <w:rPr>
+                <w:rFonts w:ascii="Aptos" w:eastAsia="Times New Roman" w:hAnsi="Aptos" w:cs="Times New Roman"/>
+                <w:b w:val="0"/>
+                <w:bCs w:val="0"/>
+                <w:noProof w:val="0"/>
+                <w:kern w:val="0"/>
+                <w:lang w:eastAsia="cs-CZ"/>
+                <w14:ligatures w14:val="none"/>
+              </w:rPr>
+              <w:t xml:space="preserve"> látky (</w:t>
+            </w:r>
+            <w:proofErr w:type="spellStart"/>
+            <w:r>
+              <w:rPr>
+                <w:rFonts w:ascii="Aptos" w:eastAsia="Times New Roman" w:hAnsi="Aptos" w:cs="Times New Roman"/>
+                <w:b w:val="0"/>
+                <w:bCs w:val="0"/>
+                <w:noProof w:val="0"/>
+                <w:kern w:val="0"/>
+                <w:lang w:eastAsia="cs-CZ"/>
+                <w14:ligatures w14:val="none"/>
+              </w:rPr>
+              <w:t>Self-heat</w:t>
+            </w:r>
+            <w:proofErr w:type="spellEnd"/>
+            <w:r>
+              <w:rPr>
+                <w:rFonts w:ascii="Aptos" w:eastAsia="Times New Roman" w:hAnsi="Aptos" w:cs="Times New Roman"/>
+                <w:b w:val="0"/>
+                <w:bCs w:val="0"/>
+                <w:noProof w:val="0"/>
+                <w:kern w:val="0"/>
+                <w:lang w:eastAsia="cs-CZ"/>
+                <w14:ligatures w14:val="none"/>
+              </w:rPr>
+              <w:t>.)</w:t>
             </w:r>
           </w:p>
         </w:tc>
@@ -1997,13 +2620,23 @@
               </w:rPr>
               <w:t xml:space="preserve"> (</w:t>
             </w:r>
+            <w:proofErr w:type="spellStart"/>
             <w:r>
               <w:rPr>
                 <w:rFonts w:ascii="Aptos" w:hAnsi="Aptos"/>
                 <w:b w:val="0"/>
                 <w:bCs w:val="0"/>
               </w:rPr>
-              <w:t>Water-react)</w:t>
+              <w:t>Water-react</w:t>
+            </w:r>
+            <w:proofErr w:type="spellEnd"/>
+            <w:r>
+              <w:rPr>
+                <w:rFonts w:ascii="Aptos" w:hAnsi="Aptos"/>
+                <w:b w:val="0"/>
+                <w:bCs w:val="0"/>
+              </w:rPr>
+              <w:t>)</w:t>
             </w:r>
           </w:p>
         </w:tc>
@@ -2065,7 +2698,59 @@
                 <w:lang w:eastAsia="cs-CZ"/>
                 <w14:ligatures w14:val="none"/>
               </w:rPr>
-              <w:t>Hořlavé kapaliny (Flam. Liq.)</w:t>
+              <w:t>Hořlavé kapaliny (</w:t>
+            </w:r>
+            <w:proofErr w:type="spellStart"/>
+            <w:r>
+              <w:rPr>
+                <w:rFonts w:ascii="Aptos" w:eastAsia="Times New Roman" w:hAnsi="Aptos" w:cs="Times New Roman"/>
+                <w:b w:val="0"/>
+                <w:bCs w:val="0"/>
+                <w:noProof w:val="0"/>
+                <w:kern w:val="0"/>
+                <w:lang w:eastAsia="cs-CZ"/>
+                <w14:ligatures w14:val="none"/>
+              </w:rPr>
+              <w:t>Flam</w:t>
+            </w:r>
+            <w:proofErr w:type="spellEnd"/>
+            <w:r>
+              <w:rPr>
+                <w:rFonts w:ascii="Aptos" w:eastAsia="Times New Roman" w:hAnsi="Aptos" w:cs="Times New Roman"/>
+                <w:b w:val="0"/>
+                <w:bCs w:val="0"/>
+                <w:noProof w:val="0"/>
+                <w:kern w:val="0"/>
+                <w:lang w:eastAsia="cs-CZ"/>
+                <w14:ligatures w14:val="none"/>
+              </w:rPr>
+              <w:t xml:space="preserve">. </w:t>
+            </w:r>
+            <w:proofErr w:type="spellStart"/>
+            <w:r>
+              <w:rPr>
+                <w:rFonts w:ascii="Aptos" w:eastAsia="Times New Roman" w:hAnsi="Aptos" w:cs="Times New Roman"/>
+                <w:b w:val="0"/>
+                <w:bCs w:val="0"/>
+                <w:noProof w:val="0"/>
+                <w:kern w:val="0"/>
+                <w:lang w:eastAsia="cs-CZ"/>
+                <w14:ligatures w14:val="none"/>
+              </w:rPr>
+              <w:t>Liq</w:t>
+            </w:r>
+            <w:proofErr w:type="spellEnd"/>
+            <w:r>
+              <w:rPr>
+                <w:rFonts w:ascii="Aptos" w:eastAsia="Times New Roman" w:hAnsi="Aptos" w:cs="Times New Roman"/>
+                <w:b w:val="0"/>
+                <w:bCs w:val="0"/>
+                <w:noProof w:val="0"/>
+                <w:kern w:val="0"/>
+                <w:lang w:eastAsia="cs-CZ"/>
+                <w14:ligatures w14:val="none"/>
+              </w:rPr>
+              <w:t>.)</w:t>
             </w:r>
           </w:p>
         </w:tc>
@@ -2139,7 +2824,33 @@
                 <w:lang w:eastAsia="cs-CZ"/>
                 <w14:ligatures w14:val="none"/>
               </w:rPr>
-              <w:t xml:space="preserve"> (Flam. Sol.)</w:t>
+              <w:t xml:space="preserve"> (</w:t>
+            </w:r>
+            <w:proofErr w:type="spellStart"/>
+            <w:r>
+              <w:rPr>
+                <w:rFonts w:ascii="Aptos" w:eastAsia="Times New Roman" w:hAnsi="Aptos" w:cs="Times New Roman"/>
+                <w:b w:val="0"/>
+                <w:bCs w:val="0"/>
+                <w:noProof w:val="0"/>
+                <w:kern w:val="0"/>
+                <w:lang w:eastAsia="cs-CZ"/>
+                <w14:ligatures w14:val="none"/>
+              </w:rPr>
+              <w:t>Flam</w:t>
+            </w:r>
+            <w:proofErr w:type="spellEnd"/>
+            <w:r>
+              <w:rPr>
+                <w:rFonts w:ascii="Aptos" w:eastAsia="Times New Roman" w:hAnsi="Aptos" w:cs="Times New Roman"/>
+                <w:b w:val="0"/>
+                <w:bCs w:val="0"/>
+                <w:noProof w:val="0"/>
+                <w:kern w:val="0"/>
+                <w:lang w:eastAsia="cs-CZ"/>
+                <w14:ligatures w14:val="none"/>
+              </w:rPr>
+              <w:t>. Sol.)</w:t>
             </w:r>
           </w:p>
         </w:tc>
@@ -2213,7 +2924,59 @@
                 <w:lang w:eastAsia="cs-CZ"/>
                 <w14:ligatures w14:val="none"/>
               </w:rPr>
-              <w:t xml:space="preserve"> (Press. Gas.)</w:t>
+              <w:t xml:space="preserve"> (</w:t>
+            </w:r>
+            <w:proofErr w:type="spellStart"/>
+            <w:r>
+              <w:rPr>
+                <w:rFonts w:ascii="Aptos" w:eastAsia="Times New Roman" w:hAnsi="Aptos" w:cs="Times New Roman"/>
+                <w:b w:val="0"/>
+                <w:bCs w:val="0"/>
+                <w:noProof w:val="0"/>
+                <w:kern w:val="0"/>
+                <w:lang w:eastAsia="cs-CZ"/>
+                <w14:ligatures w14:val="none"/>
+              </w:rPr>
+              <w:t>Press</w:t>
+            </w:r>
+            <w:proofErr w:type="spellEnd"/>
+            <w:r>
+              <w:rPr>
+                <w:rFonts w:ascii="Aptos" w:eastAsia="Times New Roman" w:hAnsi="Aptos" w:cs="Times New Roman"/>
+                <w:b w:val="0"/>
+                <w:bCs w:val="0"/>
+                <w:noProof w:val="0"/>
+                <w:kern w:val="0"/>
+                <w:lang w:eastAsia="cs-CZ"/>
+                <w14:ligatures w14:val="none"/>
+              </w:rPr>
+              <w:t xml:space="preserve">. </w:t>
+            </w:r>
+            <w:proofErr w:type="spellStart"/>
+            <w:r>
+              <w:rPr>
+                <w:rFonts w:ascii="Aptos" w:eastAsia="Times New Roman" w:hAnsi="Aptos" w:cs="Times New Roman"/>
+                <w:b w:val="0"/>
+                <w:bCs w:val="0"/>
+                <w:noProof w:val="0"/>
+                <w:kern w:val="0"/>
+                <w:lang w:eastAsia="cs-CZ"/>
+                <w14:ligatures w14:val="none"/>
+              </w:rPr>
+              <w:t>Gas</w:t>
+            </w:r>
+            <w:proofErr w:type="spellEnd"/>
+            <w:r>
+              <w:rPr>
+                <w:rFonts w:ascii="Aptos" w:eastAsia="Times New Roman" w:hAnsi="Aptos" w:cs="Times New Roman"/>
+                <w:b w:val="0"/>
+                <w:bCs w:val="0"/>
+                <w:noProof w:val="0"/>
+                <w:kern w:val="0"/>
+                <w:lang w:eastAsia="cs-CZ"/>
+                <w14:ligatures w14:val="none"/>
+              </w:rPr>
+              <w:t>.)</w:t>
             </w:r>
           </w:p>
         </w:tc>
@@ -2287,7 +3050,33 @@
                 <w:lang w:eastAsia="cs-CZ"/>
                 <w14:ligatures w14:val="none"/>
               </w:rPr>
-              <w:t xml:space="preserve"> (Met. Corr.)</w:t>
+              <w:t xml:space="preserve"> (Met. </w:t>
+            </w:r>
+            <w:proofErr w:type="spellStart"/>
+            <w:r>
+              <w:rPr>
+                <w:rFonts w:ascii="Aptos" w:eastAsia="Times New Roman" w:hAnsi="Aptos" w:cs="Times New Roman"/>
+                <w:b w:val="0"/>
+                <w:bCs w:val="0"/>
+                <w:noProof w:val="0"/>
+                <w:kern w:val="0"/>
+                <w:lang w:eastAsia="cs-CZ"/>
+                <w14:ligatures w14:val="none"/>
+              </w:rPr>
+              <w:t>Corr</w:t>
+            </w:r>
+            <w:proofErr w:type="spellEnd"/>
+            <w:r>
+              <w:rPr>
+                <w:rFonts w:ascii="Aptos" w:eastAsia="Times New Roman" w:hAnsi="Aptos" w:cs="Times New Roman"/>
+                <w:b w:val="0"/>
+                <w:bCs w:val="0"/>
+                <w:noProof w:val="0"/>
+                <w:kern w:val="0"/>
+                <w:lang w:eastAsia="cs-CZ"/>
+                <w14:ligatures w14:val="none"/>
+              </w:rPr>
+              <w:t>.)</w:t>
             </w:r>
           </w:p>
         </w:tc>
@@ -2465,8 +3254,31 @@
                 <w:lang w:eastAsia="cs-CZ"/>
                 <w14:ligatures w14:val="none"/>
               </w:rPr>
-              <w:t xml:space="preserve">Nebezpečnost pro vodní prostředí (Aquatic </w:t>
-            </w:r>
+              <w:t>Nebezpečnost pro vodní prostředí (</w:t>
+            </w:r>
+            <w:proofErr w:type="spellStart"/>
+            <w:r>
+              <w:rPr>
+                <w:rFonts w:ascii="Aptos" w:eastAsia="Times New Roman" w:hAnsi="Aptos" w:cs="Times New Roman"/>
+                <w:noProof w:val="0"/>
+                <w:kern w:val="0"/>
+                <w:lang w:eastAsia="cs-CZ"/>
+                <w14:ligatures w14:val="none"/>
+              </w:rPr>
+              <w:t>Aquatic</w:t>
+            </w:r>
+            <w:proofErr w:type="spellEnd"/>
+            <w:r>
+              <w:rPr>
+                <w:rFonts w:ascii="Aptos" w:eastAsia="Times New Roman" w:hAnsi="Aptos" w:cs="Times New Roman"/>
+                <w:noProof w:val="0"/>
+                <w:kern w:val="0"/>
+                <w:lang w:eastAsia="cs-CZ"/>
+                <w14:ligatures w14:val="none"/>
+              </w:rPr>
+              <w:t xml:space="preserve"> </w:t>
+            </w:r>
+            <w:proofErr w:type="spellStart"/>
             <w:proofErr w:type="gramStart"/>
             <w:r>
               <w:rPr>
@@ -2476,8 +3288,31 @@
                 <w:lang w:eastAsia="cs-CZ"/>
                 <w14:ligatures w14:val="none"/>
               </w:rPr>
-              <w:t>Acute  Chronic</w:t>
-            </w:r>
+              <w:t>Acute</w:t>
+            </w:r>
+            <w:proofErr w:type="spellEnd"/>
+            <w:r>
+              <w:rPr>
+                <w:rFonts w:ascii="Aptos" w:eastAsia="Times New Roman" w:hAnsi="Aptos" w:cs="Times New Roman"/>
+                <w:noProof w:val="0"/>
+                <w:kern w:val="0"/>
+                <w:lang w:eastAsia="cs-CZ"/>
+                <w14:ligatures w14:val="none"/>
+              </w:rPr>
+              <w:t xml:space="preserve">  </w:t>
+            </w:r>
+            <w:proofErr w:type="spellStart"/>
+            <w:r>
+              <w:rPr>
+                <w:rFonts w:ascii="Aptos" w:eastAsia="Times New Roman" w:hAnsi="Aptos" w:cs="Times New Roman"/>
+                <w:noProof w:val="0"/>
+                <w:kern w:val="0"/>
+                <w:lang w:eastAsia="cs-CZ"/>
+                <w14:ligatures w14:val="none"/>
+              </w:rPr>
+              <w:t>Chronic</w:t>
+            </w:r>
+            <w:proofErr w:type="spellEnd"/>
             <w:proofErr w:type="gramEnd"/>
             <w:r>
               <w:rPr>
@@ -4070,15 +4905,27 @@
                 <w14:ligatures w14:val="none"/>
               </w:rPr>
             </w:pPr>
-            <w:r>
-              <w:rPr>
-                <w:rFonts w:ascii="Aptos" w:eastAsia="Times New Roman" w:hAnsi="Aptos" w:cs="Times New Roman"/>
-                <w:noProof w:val="0"/>
-                <w:kern w:val="0"/>
-                <w:lang w:eastAsia="cs-CZ"/>
-                <w14:ligatures w14:val="none"/>
-              </w:rPr>
-              <w:t>Cyanakrylát. Nebezpečí slepení kůže a očí. Uchovávejte mimo dosah dětí.</w:t>
+            <w:proofErr w:type="spellStart"/>
+            <w:r>
+              <w:rPr>
+                <w:rFonts w:ascii="Aptos" w:eastAsia="Times New Roman" w:hAnsi="Aptos" w:cs="Times New Roman"/>
+                <w:noProof w:val="0"/>
+                <w:kern w:val="0"/>
+                <w:lang w:eastAsia="cs-CZ"/>
+                <w14:ligatures w14:val="none"/>
+              </w:rPr>
+              <w:t>Cyanakrylát</w:t>
+            </w:r>
+            <w:proofErr w:type="spellEnd"/>
+            <w:r>
+              <w:rPr>
+                <w:rFonts w:ascii="Aptos" w:eastAsia="Times New Roman" w:hAnsi="Aptos" w:cs="Times New Roman"/>
+                <w:noProof w:val="0"/>
+                <w:kern w:val="0"/>
+                <w:lang w:eastAsia="cs-CZ"/>
+                <w14:ligatures w14:val="none"/>
+              </w:rPr>
+              <w:t>. Nebezpečí slepení kůže a očí. Uchovávejte mimo dosah dětí.</w:t>
             </w:r>
           </w:p>
         </w:tc>
@@ -4195,7 +5042,29 @@
                 <w:lang w:eastAsia="cs-CZ"/>
                 <w14:ligatures w14:val="none"/>
               </w:rPr>
-              <w:t>Obsahuje isokyanáty. Může vyvolat alergickou reakci.</w:t>
+              <w:t xml:space="preserve">Obsahuje </w:t>
+            </w:r>
+            <w:proofErr w:type="spellStart"/>
+            <w:r>
+              <w:rPr>
+                <w:rFonts w:ascii="Aptos" w:eastAsia="Times New Roman" w:hAnsi="Aptos" w:cs="Times New Roman"/>
+                <w:noProof w:val="0"/>
+                <w:kern w:val="0"/>
+                <w:lang w:eastAsia="cs-CZ"/>
+                <w14:ligatures w14:val="none"/>
+              </w:rPr>
+              <w:t>isokyanáty</w:t>
+            </w:r>
+            <w:proofErr w:type="spellEnd"/>
+            <w:r>
+              <w:rPr>
+                <w:rFonts w:ascii="Aptos" w:eastAsia="Times New Roman" w:hAnsi="Aptos" w:cs="Times New Roman"/>
+                <w:noProof w:val="0"/>
+                <w:kern w:val="0"/>
+                <w:lang w:eastAsia="cs-CZ"/>
+                <w14:ligatures w14:val="none"/>
+              </w:rPr>
+              <w:t>. Může vyvolat alergickou reakci.</w:t>
             </w:r>
           </w:p>
         </w:tc>
@@ -4798,6 +5667,59 @@
       <w:pPr>
         <w:rPr>
           <w:rFonts w:ascii="Aptos" w:hAnsi="Aptos"/>
+        </w:rPr>
+      </w:pPr>
+    </w:p>
+    <w:p>
+      <w:pPr>
+        <w:rPr>
+          <w:rFonts w:ascii="Aptos" w:hAnsi="Aptos"/>
+        </w:rPr>
+      </w:pPr>
+    </w:p>
+    <w:p>
+      <w:pPr>
+        <w:shd w:val="clear" w:color="auto" w:fill="EE0000"/>
+        <w:jc w:val="center"/>
+        <w:rPr>
+          <w:rFonts w:ascii="Aptos" w:hAnsi="Aptos"/>
+          <w:b/>
+          <w:bCs/>
+          <w:sz w:val="28"/>
+          <w:szCs w:val="28"/>
+          <w:lang w:val="en-US"/>
+        </w:rPr>
+      </w:pPr>
+      <w:r>
+        <w:rPr>
+          <w:rFonts w:ascii="Aptos" w:hAnsi="Aptos"/>
+          <w:b/>
+          <w:bCs/>
+          <w:sz w:val="28"/>
+          <w:szCs w:val="28"/>
+        </w:rPr>
+        <w:t>Kategorie nebezpečnosti</w:t>
+      </w:r>
+    </w:p>
+    <w:p>
+      <w:pPr>
+        <w:shd w:val="clear" w:color="auto" w:fill="FFFFFF" w:themeFill="background1"/>
+        <w:rPr>
+          <w:rFonts w:ascii="Aptos" w:hAnsi="Aptos"/>
+          <w:b/>
+          <w:bCs/>
+          <w:sz w:val="28"/>
+          <w:szCs w:val="28"/>
+          <w:lang w:val="en-US"/>
+        </w:rPr>
+      </w:pPr>
+    </w:p>
+    <w:p>
+      <w:pPr>
+        <w:shd w:val="clear" w:color="auto" w:fill="FFFFFF" w:themeFill="background1"/>
+        <w:rPr>
+          <w:rFonts w:ascii="Aptos" w:hAnsi="Aptos"/>
+          <w:lang w:val="en-US"/>
         </w:rPr>
       </w:pPr>
     </w:p>
@@ -5530,6 +6452,7 @@
   <w:style w:type="character" w:default="1" w:styleId="DefaultParagraphFont">
     <w:name w:val="Default Paragraph Font"/>
     <w:uiPriority w:val="1"/>
+    <w:semiHidden/>
     <w:unhideWhenUsed/>
   </w:style>
   <w:style w:type="table" w:default="1" w:styleId="TableNormal">

</xml_diff>